<commit_message>
Final completion of report
</commit_message>
<xml_diff>
--- a/Interface Design - Assignment 1 Report.docx
+++ b/Interface Design - Assignment 1 Report.docx
@@ -16,7 +16,7 @@
           <w:sz w:val="24"/>
         </w:rPr>
         <w:drawing>
-          <wp:anchor distT="0" distB="0" distL="114300" distR="114300" simplePos="0" relativeHeight="251642880" behindDoc="1" locked="0" layoutInCell="1" allowOverlap="1" wp14:anchorId="200CA478" wp14:editId="4080C460">
+          <wp:anchor distT="0" distB="0" distL="114300" distR="114300" simplePos="0" relativeHeight="251639296" behindDoc="1" locked="0" layoutInCell="1" allowOverlap="1" wp14:anchorId="200CA478" wp14:editId="4080C460">
             <wp:simplePos x="0" y="0"/>
             <wp:positionH relativeFrom="column">
               <wp:posOffset>0</wp:posOffset>
@@ -472,37 +472,25 @@
         <w:rPr>
           <w:sz w:val="24"/>
         </w:rPr>
-        <w:t>wood texture over them using a mask. I tried to make the text on the wooden planks look like it had been carved in to again stick with the survival theme. With the popup menu I because it will be during gameplay and it will be what the player is looking at directly I wanted to help them out by putting the menu that pops up very central meaning they don’t have to move their eyes to far to read it and can continue to focus on the action.</w:t>
-      </w:r>
-      <w:bookmarkStart w:id="0" w:name="_GoBack"/>
-      <w:bookmarkEnd w:id="0"/>
-    </w:p>
-    <w:p>
-      <w:pPr>
-        <w:rPr>
-          <w:sz w:val="24"/>
-        </w:rPr>
-      </w:pPr>
-    </w:p>
-    <w:p>
-      <w:pPr>
-        <w:rPr>
-          <w:sz w:val="24"/>
-        </w:rPr>
-      </w:pPr>
-    </w:p>
-    <w:p>
-      <w:pPr>
-        <w:rPr>
-          <w:sz w:val="24"/>
-        </w:rPr>
-      </w:pPr>
-    </w:p>
-    <w:p>
-      <w:pPr>
-        <w:rPr>
-          <w:sz w:val="24"/>
-          <w:u w:val="single"/>
+        <w:t xml:space="preserve">wood texture over them using a mask. I tried to make the text on the wooden planks look like it had been carved in to again stick with the survival theme. With the popup menu I because it will be during gameplay and it will be what the player is looking at </w:t>
+      </w:r>
+      <w:r>
+        <w:rPr>
+          <w:sz w:val="24"/>
+        </w:rPr>
+        <w:t>directly,</w:t>
+      </w:r>
+      <w:r>
+        <w:rPr>
+          <w:sz w:val="24"/>
+        </w:rPr>
+        <w:t xml:space="preserve"> I wanted to help them out by putting the menu that pops up very central meaning they don’t have to move their eyes to far to read it and can continue to focus on the action.</w:t>
+      </w:r>
+    </w:p>
+    <w:p>
+      <w:pPr>
+        <w:rPr>
+          <w:sz w:val="24"/>
         </w:rPr>
       </w:pPr>
       <w:r>
@@ -512,13 +500,13 @@
         </w:rPr>
         <w:lastRenderedPageBreak/>
         <w:drawing>
-          <wp:anchor distT="0" distB="0" distL="114300" distR="114300" simplePos="0" relativeHeight="251648000" behindDoc="1" locked="0" layoutInCell="1" allowOverlap="1" wp14:anchorId="115CC4E8" wp14:editId="57CBD1B4">
+          <wp:anchor distT="0" distB="0" distL="114300" distR="114300" simplePos="0" relativeHeight="251645440" behindDoc="1" locked="0" layoutInCell="1" allowOverlap="1" wp14:anchorId="115CC4E8" wp14:editId="7786804B">
             <wp:simplePos x="0" y="0"/>
             <wp:positionH relativeFrom="column">
-              <wp:posOffset>-476885</wp:posOffset>
+              <wp:posOffset>-478790</wp:posOffset>
             </wp:positionH>
             <wp:positionV relativeFrom="paragraph">
-              <wp:posOffset>-603885</wp:posOffset>
+              <wp:posOffset>-4445</wp:posOffset>
             </wp:positionV>
             <wp:extent cx="6677025" cy="9444355"/>
             <wp:effectExtent l="0" t="0" r="9525" b="4445"/>
@@ -575,6 +563,434 @@
           </wp:anchor>
         </w:drawing>
       </w:r>
+    </w:p>
+    <w:p>
+      <w:pPr>
+        <w:rPr>
+          <w:sz w:val="24"/>
+        </w:rPr>
+      </w:pPr>
+      <w:r>
+        <w:rPr>
+          <w:noProof/>
+          <w:sz w:val="24"/>
+        </w:rPr>
+        <w:lastRenderedPageBreak/>
+        <w:drawing>
+          <wp:anchor distT="0" distB="0" distL="114300" distR="114300" simplePos="0" relativeHeight="251654656" behindDoc="1" locked="0" layoutInCell="1" allowOverlap="1" wp14:anchorId="1C71E03F" wp14:editId="18C8F2E6">
+            <wp:simplePos x="0" y="0"/>
+            <wp:positionH relativeFrom="column">
+              <wp:posOffset>-257810</wp:posOffset>
+            </wp:positionH>
+            <wp:positionV relativeFrom="paragraph">
+              <wp:posOffset>1905</wp:posOffset>
+            </wp:positionV>
+            <wp:extent cx="6241415" cy="8828405"/>
+            <wp:effectExtent l="0" t="0" r="6985" b="0"/>
+            <wp:wrapTight wrapText="bothSides">
+              <wp:wrapPolygon edited="0">
+                <wp:start x="0" y="0"/>
+                <wp:lineTo x="0" y="21533"/>
+                <wp:lineTo x="21558" y="21533"/>
+                <wp:lineTo x="21558" y="0"/>
+                <wp:lineTo x="0" y="0"/>
+              </wp:wrapPolygon>
+            </wp:wrapTight>
+            <wp:docPr id="14" name="Picture 14"/>
+            <wp:cNvGraphicFramePr>
+              <a:graphicFrameLocks xmlns:a="http://schemas.openxmlformats.org/drawingml/2006/main" noChangeAspect="1"/>
+            </wp:cNvGraphicFramePr>
+            <a:graphic xmlns:a="http://schemas.openxmlformats.org/drawingml/2006/main">
+              <a:graphicData uri="http://schemas.openxmlformats.org/drawingml/2006/picture">
+                <pic:pic xmlns:pic="http://schemas.openxmlformats.org/drawingml/2006/picture">
+                  <pic:nvPicPr>
+                    <pic:cNvPr id="14" name="Sketches_2.jpg"/>
+                    <pic:cNvPicPr/>
+                  </pic:nvPicPr>
+                  <pic:blipFill>
+                    <a:blip r:embed="rId8" cstate="print">
+                      <a:extLst>
+                        <a:ext uri="{28A0092B-C50C-407E-A947-70E740481C1C}">
+                          <a14:useLocalDpi xmlns:a14="http://schemas.microsoft.com/office/drawing/2010/main" val="0"/>
+                        </a:ext>
+                      </a:extLst>
+                    </a:blip>
+                    <a:stretch>
+                      <a:fillRect/>
+                    </a:stretch>
+                  </pic:blipFill>
+                  <pic:spPr>
+                    <a:xfrm>
+                      <a:off x="0" y="0"/>
+                      <a:ext cx="6241415" cy="8828405"/>
+                    </a:xfrm>
+                    <a:prstGeom prst="rect">
+                      <a:avLst/>
+                    </a:prstGeom>
+                  </pic:spPr>
+                </pic:pic>
+              </a:graphicData>
+            </a:graphic>
+            <wp14:sizeRelH relativeFrom="page">
+              <wp14:pctWidth>0</wp14:pctWidth>
+            </wp14:sizeRelH>
+            <wp14:sizeRelV relativeFrom="page">
+              <wp14:pctHeight>0</wp14:pctHeight>
+            </wp14:sizeRelV>
+          </wp:anchor>
+        </w:drawing>
+      </w:r>
+    </w:p>
+    <w:p>
+      <w:pPr>
+        <w:rPr>
+          <w:sz w:val="24"/>
+          <w:u w:val="single"/>
+        </w:rPr>
+      </w:pPr>
+      <w:r>
+        <w:rPr>
+          <w:noProof/>
+          <w:sz w:val="24"/>
+          <w:u w:val="single"/>
+        </w:rPr>
+        <w:lastRenderedPageBreak/>
+        <w:drawing>
+          <wp:anchor distT="0" distB="0" distL="114300" distR="114300" simplePos="0" relativeHeight="251656704" behindDoc="1" locked="0" layoutInCell="1" allowOverlap="1" wp14:anchorId="5314BE9A" wp14:editId="77AACD61">
+            <wp:simplePos x="0" y="0"/>
+            <wp:positionH relativeFrom="column">
+              <wp:posOffset>-202565</wp:posOffset>
+            </wp:positionH>
+            <wp:positionV relativeFrom="paragraph">
+              <wp:posOffset>0</wp:posOffset>
+            </wp:positionV>
+            <wp:extent cx="6124575" cy="8657590"/>
+            <wp:effectExtent l="0" t="0" r="9525" b="0"/>
+            <wp:wrapTight wrapText="bothSides">
+              <wp:wrapPolygon edited="0">
+                <wp:start x="0" y="0"/>
+                <wp:lineTo x="0" y="21530"/>
+                <wp:lineTo x="21566" y="21530"/>
+                <wp:lineTo x="21566" y="0"/>
+                <wp:lineTo x="0" y="0"/>
+              </wp:wrapPolygon>
+            </wp:wrapTight>
+            <wp:docPr id="15" name="Picture 15"/>
+            <wp:cNvGraphicFramePr>
+              <a:graphicFrameLocks xmlns:a="http://schemas.openxmlformats.org/drawingml/2006/main" noChangeAspect="1"/>
+            </wp:cNvGraphicFramePr>
+            <a:graphic xmlns:a="http://schemas.openxmlformats.org/drawingml/2006/main">
+              <a:graphicData uri="http://schemas.openxmlformats.org/drawingml/2006/picture">
+                <pic:pic xmlns:pic="http://schemas.openxmlformats.org/drawingml/2006/picture">
+                  <pic:nvPicPr>
+                    <pic:cNvPr id="0" name="Picture 1"/>
+                    <pic:cNvPicPr>
+                      <a:picLocks noChangeAspect="1" noChangeArrowheads="1"/>
+                    </pic:cNvPicPr>
+                  </pic:nvPicPr>
+                  <pic:blipFill>
+                    <a:blip r:embed="rId9" cstate="print">
+                      <a:extLst>
+                        <a:ext uri="{28A0092B-C50C-407E-A947-70E740481C1C}">
+                          <a14:useLocalDpi xmlns:a14="http://schemas.microsoft.com/office/drawing/2010/main" val="0"/>
+                        </a:ext>
+                      </a:extLst>
+                    </a:blip>
+                    <a:srcRect/>
+                    <a:stretch>
+                      <a:fillRect/>
+                    </a:stretch>
+                  </pic:blipFill>
+                  <pic:spPr bwMode="auto">
+                    <a:xfrm>
+                      <a:off x="0" y="0"/>
+                      <a:ext cx="6124575" cy="8657590"/>
+                    </a:xfrm>
+                    <a:prstGeom prst="rect">
+                      <a:avLst/>
+                    </a:prstGeom>
+                    <a:noFill/>
+                    <a:ln>
+                      <a:noFill/>
+                    </a:ln>
+                  </pic:spPr>
+                </pic:pic>
+              </a:graphicData>
+            </a:graphic>
+            <wp14:sizeRelH relativeFrom="page">
+              <wp14:pctWidth>0</wp14:pctWidth>
+            </wp14:sizeRelH>
+            <wp14:sizeRelV relativeFrom="page">
+              <wp14:pctHeight>0</wp14:pctHeight>
+            </wp14:sizeRelV>
+          </wp:anchor>
+        </w:drawing>
+      </w:r>
+    </w:p>
+    <w:p>
+      <w:pPr>
+        <w:rPr>
+          <w:sz w:val="24"/>
+          <w:u w:val="single"/>
+        </w:rPr>
+      </w:pPr>
+      <w:r>
+        <w:rPr>
+          <w:sz w:val="24"/>
+          <w:u w:val="single"/>
+        </w:rPr>
+        <w:lastRenderedPageBreak/>
+        <w:t>Appendices</w:t>
+      </w:r>
+    </w:p>
+    <w:p>
+      <w:pPr>
+        <w:rPr>
+          <w:sz w:val="24"/>
+        </w:rPr>
+      </w:pPr>
+      <w:r>
+        <w:rPr>
+          <w:sz w:val="24"/>
+        </w:rPr>
+        <w:t xml:space="preserve">https://assetstore.unity.com/packages/3d/environments/island-assets-56989 - Island assets, LYLEK GAMES, Unity Asset Store, </w:t>
+      </w:r>
+      <w:r>
+        <w:rPr>
+          <w:sz w:val="24"/>
+        </w:rPr>
+        <w:t xml:space="preserve">date accessed by me </w:t>
+      </w:r>
+      <w:r>
+        <w:rPr>
+          <w:sz w:val="24"/>
+        </w:rPr>
+        <w:t>02/11/18</w:t>
+      </w:r>
+    </w:p>
+    <w:p>
+      <w:pPr>
+        <w:rPr>
+          <w:sz w:val="24"/>
+        </w:rPr>
+      </w:pPr>
+      <w:r>
+        <w:rPr>
+          <w:sz w:val="24"/>
+        </w:rPr>
+        <w:t xml:space="preserve">https://assetstore.unity.com/packages/3d/props/tools/low-poly-survival-essentials-109444 - Low Poly Survival Essentials Assets, BROKEN VECTOR, Unity Asset Store, </w:t>
+      </w:r>
+      <w:r>
+        <w:rPr>
+          <w:sz w:val="24"/>
+        </w:rPr>
+        <w:t xml:space="preserve">date accessed by me </w:t>
+      </w:r>
+      <w:r>
+        <w:rPr>
+          <w:sz w:val="24"/>
+        </w:rPr>
+        <w:t>02/11/18</w:t>
+      </w:r>
+    </w:p>
+    <w:p>
+      <w:pPr>
+        <w:rPr>
+          <w:sz w:val="24"/>
+        </w:rPr>
+      </w:pPr>
+      <w:r>
+        <w:rPr>
+          <w:sz w:val="24"/>
+        </w:rPr>
+        <w:t xml:space="preserve">https://www.turbosquid.com/FullPreview/Index.cfm/ID/893238 - Wooden Plank Model, painedadj91, Turbosquid, </w:t>
+      </w:r>
+      <w:r>
+        <w:rPr>
+          <w:sz w:val="24"/>
+        </w:rPr>
+        <w:t xml:space="preserve">date accessed by me </w:t>
+      </w:r>
+      <w:r>
+        <w:rPr>
+          <w:sz w:val="24"/>
+        </w:rPr>
+        <w:t>02/11/18</w:t>
+      </w:r>
+    </w:p>
+    <w:p>
+      <w:pPr>
+        <w:rPr>
+          <w:sz w:val="24"/>
+        </w:rPr>
+      </w:pPr>
+      <w:r>
+        <w:rPr>
+          <w:sz w:val="24"/>
+        </w:rPr>
+        <w:t xml:space="preserve">https://www.indiedb.com/games/mendels-farm/news/development-of-the-treeline - Wood Plank Texture, STATIC GAMES, original post 05/07/14, Development of the treeline, </w:t>
+      </w:r>
+      <w:r>
+        <w:rPr>
+          <w:sz w:val="24"/>
+        </w:rPr>
+        <w:t xml:space="preserve">date accessed by me </w:t>
+      </w:r>
+      <w:r>
+        <w:rPr>
+          <w:sz w:val="24"/>
+        </w:rPr>
+        <w:t>04/11/18</w:t>
+      </w:r>
+    </w:p>
+    <w:p>
+      <w:pPr>
+        <w:rPr>
+          <w:sz w:val="24"/>
+        </w:rPr>
+      </w:pPr>
+      <w:r>
+        <w:rPr>
+          <w:sz w:val="24"/>
+        </w:rPr>
+        <w:t>https://freesound.org/people/Michael%20Klier/sounds/264643/ - Bag Opening Sound, Michael Klier, original post 21/02/15, Bundeswehr Bag,</w:t>
+      </w:r>
+      <w:r>
+        <w:rPr>
+          <w:sz w:val="24"/>
+        </w:rPr>
+        <w:t xml:space="preserve"> </w:t>
+      </w:r>
+      <w:r>
+        <w:rPr>
+          <w:sz w:val="24"/>
+        </w:rPr>
+        <w:t>date accessed by me</w:t>
+      </w:r>
+      <w:r>
+        <w:rPr>
+          <w:sz w:val="24"/>
+        </w:rPr>
+        <w:t xml:space="preserve"> 04/11/18</w:t>
+      </w:r>
+    </w:p>
+    <w:p>
+      <w:pPr>
+        <w:rPr>
+          <w:sz w:val="24"/>
+        </w:rPr>
+      </w:pPr>
+      <w:r>
+        <w:rPr>
+          <w:sz w:val="24"/>
+        </w:rPr>
+        <w:t xml:space="preserve">https://freesound.org/people/Natty23/sounds/411749/ - Location Visit Sound Effect, Natty23, original post 24/11/17, Bell Ding, </w:t>
+      </w:r>
+      <w:r>
+        <w:rPr>
+          <w:sz w:val="24"/>
+        </w:rPr>
+        <w:t xml:space="preserve">date accessed by me </w:t>
+      </w:r>
+      <w:r>
+        <w:rPr>
+          <w:sz w:val="24"/>
+        </w:rPr>
+        <w:t>04/11/18</w:t>
+      </w:r>
+    </w:p>
+    <w:p>
+      <w:pPr>
+        <w:rPr>
+          <w:sz w:val="24"/>
+        </w:rPr>
+      </w:pPr>
+      <w:r>
+        <w:rPr>
+          <w:sz w:val="24"/>
+        </w:rPr>
+        <w:t xml:space="preserve">https://es.kisspng.com/kisspng-nf3sid/preview.html - Rope Texture, Cuerda de Dibujo vectorial Euclídeo - cuerda, kisspng, </w:t>
+      </w:r>
+      <w:r>
+        <w:rPr>
+          <w:sz w:val="24"/>
+        </w:rPr>
+        <w:t xml:space="preserve">date accessed by me </w:t>
+      </w:r>
+      <w:r>
+        <w:rPr>
+          <w:sz w:val="24"/>
+        </w:rPr>
+        <w:t>04/11/18</w:t>
+      </w:r>
+    </w:p>
+    <w:p>
+      <w:pPr>
+        <w:rPr>
+          <w:sz w:val="24"/>
+        </w:rPr>
+      </w:pPr>
+    </w:p>
+    <w:p>
+      <w:pPr>
+        <w:rPr>
+          <w:sz w:val="24"/>
+          <w:u w:val="single"/>
+        </w:rPr>
+      </w:pPr>
+      <w:r>
+        <w:rPr>
+          <w:sz w:val="24"/>
+          <w:u w:val="single"/>
+        </w:rPr>
+        <w:t>References</w:t>
+      </w:r>
+    </w:p>
+    <w:p>
+      <w:pPr>
+        <w:rPr>
+          <w:sz w:val="24"/>
+        </w:rPr>
+      </w:pPr>
+      <w:r>
+        <w:rPr>
+          <w:sz w:val="24"/>
+        </w:rPr>
+        <w:t>https://faculty.washington.edu/jtenenbg/courses/360/f04/sessions/schneidermanGoldenRules.html</w:t>
+      </w:r>
+      <w:r>
+        <w:rPr>
+          <w:sz w:val="24"/>
+        </w:rPr>
+        <w:t xml:space="preserve"> - 8 Golden Rules of Interface Design, Ben Schneiderman,</w:t>
+      </w:r>
+      <w:r>
+        <w:rPr>
+          <w:sz w:val="24"/>
+        </w:rPr>
+        <w:t xml:space="preserve"> Catherine Plaisant, originally published 1987, date accessed by me 04/11/18</w:t>
+      </w:r>
+    </w:p>
+    <w:p>
+      <w:pPr>
+        <w:rPr>
+          <w:sz w:val="24"/>
+        </w:rPr>
+      </w:pPr>
+      <w:r>
+        <w:rPr>
+          <w:sz w:val="24"/>
+        </w:rPr>
+        <w:t>https://www.interaction-design.org/literature/topics/human-computer-interaction</w:t>
+      </w:r>
+      <w:r>
+        <w:rPr>
+          <w:sz w:val="24"/>
+        </w:rPr>
+        <w:t xml:space="preserve"> - Human-Computer Interaction, Professor Alan Dix, Interaction Design Foundation, date accessed by me 04/11/18</w:t>
+      </w:r>
+      <w:bookmarkStart w:id="0" w:name="_GoBack"/>
+      <w:bookmarkEnd w:id="0"/>
     </w:p>
     <w:sectPr>
       <w:pgSz w:w="11906" w:h="16838"/>
@@ -1105,6 +1521,29 @@
     <w:uiPriority w:val="99"/>
     <w:rsid w:val="00C452C8"/>
   </w:style>
+  <w:style w:type="character" w:styleId="Hyperlink">
+    <w:name w:val="Hyperlink"/>
+    <w:basedOn w:val="DefaultParagraphFont"/>
+    <w:uiPriority w:val="99"/>
+    <w:unhideWhenUsed/>
+    <w:rsid w:val="00705271"/>
+    <w:rPr>
+      <w:color w:val="0000FF" w:themeColor="hyperlink"/>
+      <w:u w:val="single"/>
+    </w:rPr>
+  </w:style>
+  <w:style w:type="character" w:styleId="UnresolvedMention">
+    <w:name w:val="Unresolved Mention"/>
+    <w:basedOn w:val="DefaultParagraphFont"/>
+    <w:uiPriority w:val="99"/>
+    <w:semiHidden/>
+    <w:unhideWhenUsed/>
+    <w:rsid w:val="00705271"/>
+    <w:rPr>
+      <w:color w:val="605E5C"/>
+      <w:shd w:val="clear" w:color="auto" w:fill="E1DFDD"/>
+    </w:rPr>
+  </w:style>
 </w:styles>
 </file>
 

</xml_diff>